<commit_message>
Your commit message describing the changes
</commit_message>
<xml_diff>
--- a/taskESecurityAndTesting.docx
+++ b/taskESecurityAndTesting.docx
@@ -349,7 +349,33 @@
           <w:szCs w:val="24"/>
           <w:lang w:val="en-US" w:eastAsia="ja-JP"/>
         </w:rPr>
-        <w:t>Instruction: You are to test the website in order to:</w:t>
+        <w:t xml:space="preserve">Instruction: You are to test the website </w:t>
+      </w:r>
+      <w:proofErr w:type="gramStart"/>
+      <w:r>
+        <w:rPr>
+          <w:rFonts w:asciiTheme="minorHAnsi" w:hAnsiTheme="minorHAnsi" w:cstheme="minorBidi"/>
+          <w:i/>
+          <w:iCs/>
+          <w:color w:val="5F5F5F" w:themeColor="text2" w:themeTint="BF"/>
+          <w:sz w:val="24"/>
+          <w:szCs w:val="24"/>
+          <w:lang w:val="en-US" w:eastAsia="ja-JP"/>
+        </w:rPr>
+        <w:t>in order to</w:t>
+      </w:r>
+      <w:proofErr w:type="gramEnd"/>
+      <w:r>
+        <w:rPr>
+          <w:rFonts w:asciiTheme="minorHAnsi" w:hAnsiTheme="minorHAnsi" w:cstheme="minorBidi"/>
+          <w:i/>
+          <w:iCs/>
+          <w:color w:val="5F5F5F" w:themeColor="text2" w:themeTint="BF"/>
+          <w:sz w:val="24"/>
+          <w:szCs w:val="24"/>
+          <w:lang w:val="en-US" w:eastAsia="ja-JP"/>
+        </w:rPr>
+        <w:t>:</w:t>
       </w:r>
     </w:p>
     <w:p>
@@ -623,6 +649,7 @@
                 <w:i/>
                 <w:iCs/>
                 <w:caps/>
+                <w:noProof/>
                 <w:color w:val="5F5F5F" w:themeColor="text2" w:themeTint="BF"/>
                 <w:sz w:val="22"/>
                 <w:szCs w:val="22"/>
@@ -686,6 +713,7 @@
                 <w:i/>
                 <w:iCs/>
                 <w:caps/>
+                <w:noProof/>
                 <w:color w:val="5F5F5F" w:themeColor="text2" w:themeTint="BF"/>
                 <w:sz w:val="22"/>
                 <w:szCs w:val="22"/>
@@ -816,6 +844,7 @@
                 <w:i/>
                 <w:iCs/>
                 <w:caps/>
+                <w:noProof/>
                 <w:color w:val="5F5F5F" w:themeColor="text2" w:themeTint="BF"/>
                 <w:sz w:val="22"/>
                 <w:szCs w:val="22"/>
@@ -935,6 +964,7 @@
                 <w:i/>
                 <w:iCs/>
                 <w:caps/>
+                <w:noProof/>
                 <w:color w:val="5F5F5F" w:themeColor="text2" w:themeTint="BF"/>
                 <w:sz w:val="22"/>
                 <w:szCs w:val="22"/>
@@ -1067,6 +1097,7 @@
                 <w:i/>
                 <w:iCs/>
                 <w:caps/>
+                <w:noProof/>
                 <w:color w:val="5F5F5F" w:themeColor="text2" w:themeTint="BF"/>
                 <w:sz w:val="22"/>
                 <w:szCs w:val="22"/>
@@ -1162,14 +1193,25 @@
           <w:lang w:val="en-US" w:eastAsia="ja-JP"/>
         </w:rPr>
       </w:pPr>
-      <w:r>
-        <w:rPr>
-          <w:rFonts w:asciiTheme="minorHAnsi" w:hAnsiTheme="minorHAnsi" w:cstheme="minorBidi"/>
-          <w:sz w:val="24"/>
-          <w:szCs w:val="24"/>
-          <w:lang w:val="en-US" w:eastAsia="ja-JP"/>
-        </w:rPr>
-        <w:t>In order to evaluate the functionality and security of Bryan's Café website, a comprehensive testing protocol was implemented. The following procedures were executed:</w:t>
+      <w:proofErr w:type="gramStart"/>
+      <w:r>
+        <w:rPr>
+          <w:rFonts w:asciiTheme="minorHAnsi" w:hAnsiTheme="minorHAnsi" w:cstheme="minorBidi"/>
+          <w:sz w:val="24"/>
+          <w:szCs w:val="24"/>
+          <w:lang w:val="en-US" w:eastAsia="ja-JP"/>
+        </w:rPr>
+        <w:t>In order to</w:t>
+      </w:r>
+      <w:proofErr w:type="gramEnd"/>
+      <w:r>
+        <w:rPr>
+          <w:rFonts w:asciiTheme="minorHAnsi" w:hAnsiTheme="minorHAnsi" w:cstheme="minorBidi"/>
+          <w:sz w:val="24"/>
+          <w:szCs w:val="24"/>
+          <w:lang w:val="en-US" w:eastAsia="ja-JP"/>
+        </w:rPr>
+        <w:t xml:space="preserve"> evaluate the functionality and security of Bryan's Café website, a comprehensive testing protocol was implemented. The following procedures were executed:</w:t>
       </w:r>
     </w:p>
     <w:p>
@@ -1290,7 +1332,29 @@
           <w:szCs w:val="24"/>
           <w:lang w:val="en-US" w:eastAsia="ja-JP"/>
         </w:rPr>
-        <w:t>Cyber Security Procedures:To ensure the highest standards of data protection and system integrity, the following cybersecurity measures were implemented during the testing phase:</w:t>
+        <w:t xml:space="preserve">Cyber Security </w:t>
+      </w:r>
+      <w:proofErr w:type="spellStart"/>
+      <w:proofErr w:type="gramStart"/>
+      <w:r>
+        <w:rPr>
+          <w:rFonts w:asciiTheme="minorHAnsi" w:hAnsiTheme="minorHAnsi" w:cstheme="minorBidi"/>
+          <w:sz w:val="24"/>
+          <w:szCs w:val="24"/>
+          <w:lang w:val="en-US" w:eastAsia="ja-JP"/>
+        </w:rPr>
+        <w:t>Procedures:To</w:t>
+      </w:r>
+      <w:proofErr w:type="spellEnd"/>
+      <w:proofErr w:type="gramEnd"/>
+      <w:r>
+        <w:rPr>
+          <w:rFonts w:asciiTheme="minorHAnsi" w:hAnsiTheme="minorHAnsi" w:cstheme="minorBidi"/>
+          <w:sz w:val="24"/>
+          <w:szCs w:val="24"/>
+          <w:lang w:val="en-US" w:eastAsia="ja-JP"/>
+        </w:rPr>
+        <w:t xml:space="preserve"> ensure the highest standards of data protection and system integrity, the following cybersecurity measures were implemented during the testing phase:</w:t>
       </w:r>
     </w:p>
     <w:p>
@@ -2102,7 +2166,16 @@
           <w:szCs w:val="24"/>
           <w:lang w:val="en-US" w:eastAsia="ja-JP"/>
         </w:rPr>
-        <w:t>Primary Domain: https://bryan-cafe.netlify.app/</w:t>
+        <w:t xml:space="preserve">Primary Domain: </w:t>
+      </w:r>
+      <w:r>
+        <w:rPr>
+          <w:rFonts w:asciiTheme="minorHAnsi" w:hAnsiTheme="minorHAnsi" w:cstheme="minorBidi"/>
+          <w:sz w:val="24"/>
+          <w:szCs w:val="24"/>
+          <w:lang w:val="en-US" w:eastAsia="ja-JP"/>
+        </w:rPr>
+        <w:t>http://127.0.0.1:5500/index.html</w:t>
       </w:r>
     </w:p>
     <w:p>
@@ -2122,7 +2195,16 @@
           <w:szCs w:val="24"/>
           <w:lang w:val="en-US" w:eastAsia="ja-JP"/>
         </w:rPr>
-        <w:t>Menu Page: https://bryan-cafe.netlify.app/menu</w:t>
+        <w:t xml:space="preserve">Menu Page: </w:t>
+      </w:r>
+      <w:r>
+        <w:rPr>
+          <w:rFonts w:asciiTheme="minorHAnsi" w:hAnsiTheme="minorHAnsi" w:cstheme="minorBidi"/>
+          <w:sz w:val="24"/>
+          <w:szCs w:val="24"/>
+          <w:lang w:val="en-US" w:eastAsia="ja-JP"/>
+        </w:rPr>
+        <w:t>http://127.0.0.1:5500/menu.html</w:t>
       </w:r>
     </w:p>
     <w:p>
@@ -2142,7 +2224,16 @@
           <w:szCs w:val="24"/>
           <w:lang w:val="en-US" w:eastAsia="ja-JP"/>
         </w:rPr>
-        <w:t>Contact Page: https://bryan-cafe.netlify.app/contact</w:t>
+        <w:t xml:space="preserve">Contact Page: </w:t>
+      </w:r>
+      <w:r>
+        <w:rPr>
+          <w:rFonts w:asciiTheme="minorHAnsi" w:hAnsiTheme="minorHAnsi" w:cstheme="minorBidi"/>
+          <w:sz w:val="24"/>
+          <w:szCs w:val="24"/>
+          <w:lang w:val="en-US" w:eastAsia="ja-JP"/>
+        </w:rPr>
+        <w:t>http://127.0.0.1:5500/contact.html</w:t>
       </w:r>
     </w:p>
     <w:p>
@@ -2266,6 +2357,7 @@
           <w:rFonts w:asciiTheme="minorHAnsi" w:hAnsiTheme="minorHAnsi" w:cstheme="minorBidi"/>
           <w:b/>
           <w:bCs/>
+          <w:noProof/>
           <w:sz w:val="24"/>
           <w:szCs w:val="24"/>
           <w:lang w:val="en-US" w:eastAsia="ja-JP"/>
@@ -2325,6 +2417,7 @@
           <w:rFonts w:asciiTheme="minorHAnsi" w:hAnsiTheme="minorHAnsi" w:cstheme="minorBidi"/>
           <w:b/>
           <w:bCs/>
+          <w:noProof/>
           <w:sz w:val="24"/>
           <w:szCs w:val="24"/>
           <w:lang w:val="en-US" w:eastAsia="ja-JP"/>
@@ -2379,6 +2472,7 @@
       </w:pPr>
       <w:r>
         <w:rPr>
+          <w:noProof/>
           <w:lang w:val="en-US"/>
         </w:rPr>
         <w:drawing>
@@ -4047,7 +4141,6 @@
   <w:style w:type="character" w:default="1" w:styleId="DefaultParagraphFont">
     <w:name w:val="Default Paragraph Font"/>
     <w:uiPriority w:val="1"/>
-    <w:semiHidden/>
     <w:unhideWhenUsed/>
   </w:style>
   <w:style w:type="table" w:default="1" w:styleId="TableNormal">
@@ -5256,12 +5349,14 @@
     <w:rsidRoot w:val="0042225E"/>
     <w:rsid w:val="00335BE9"/>
     <w:rsid w:val="0042225E"/>
+    <w:rsid w:val="00502B0F"/>
     <w:rsid w:val="00606DDD"/>
     <w:rsid w:val="007A3EB3"/>
     <w:rsid w:val="007B4B31"/>
     <w:rsid w:val="008D07F2"/>
     <w:rsid w:val="00BB0AAB"/>
     <w:rsid w:val="00D0455A"/>
+    <w:rsid w:val="00E31958"/>
     <w:rsid w:val="00F63671"/>
   </w:rsids>
   <m:mathPr>
@@ -6017,90 +6112,6 @@
 </file>
 
 <file path=customXml/item1.xml><?xml version="1.0" encoding="utf-8"?>
-<?mso-contentType ?>
-<spe:Receivers xmlns:spe="http://schemas.microsoft.com/sharepoint/events">
-  <Receiver>
-    <Name>Document ID Generator</Name>
-    <Synchronization>Synchronous</Synchronization>
-    <Type>10001</Type>
-    <SequenceNumber>1000</SequenceNumber>
-    <Url/>
-    <Assembly>Microsoft.Office.DocumentManagement, Version=15.0.0.0, Culture=neutral, PublicKeyToken=71e9bce111e9429c</Assembly>
-    <Class>Microsoft.Office.DocumentManagement.Internal.DocIdHandler</Class>
-    <Data/>
-    <Filter/>
-  </Receiver>
-  <Receiver>
-    <Name>Document ID Generator</Name>
-    <Synchronization>Synchronous</Synchronization>
-    <Type>10002</Type>
-    <SequenceNumber>1001</SequenceNumber>
-    <Url/>
-    <Assembly>Microsoft.Office.DocumentManagement, Version=15.0.0.0, Culture=neutral, PublicKeyToken=71e9bce111e9429c</Assembly>
-    <Class>Microsoft.Office.DocumentManagement.Internal.DocIdHandler</Class>
-    <Data/>
-    <Filter/>
-  </Receiver>
-  <Receiver>
-    <Name>Document ID Generator</Name>
-    <Synchronization>Synchronous</Synchronization>
-    <Type>10004</Type>
-    <SequenceNumber>1002</SequenceNumber>
-    <Url/>
-    <Assembly>Microsoft.Office.DocumentManagement, Version=15.0.0.0, Culture=neutral, PublicKeyToken=71e9bce111e9429c</Assembly>
-    <Class>Microsoft.Office.DocumentManagement.Internal.DocIdHandler</Class>
-    <Data/>
-    <Filter/>
-  </Receiver>
-  <Receiver>
-    <Name>Document ID Generator</Name>
-    <Synchronization>Synchronous</Synchronization>
-    <Type>10006</Type>
-    <SequenceNumber>1003</SequenceNumber>
-    <Url/>
-    <Assembly>Microsoft.Office.DocumentManagement, Version=15.0.0.0, Culture=neutral, PublicKeyToken=71e9bce111e9429c</Assembly>
-    <Class>Microsoft.Office.DocumentManagement.Internal.DocIdHandler</Class>
-    <Data/>
-    <Filter/>
-  </Receiver>
-</spe:Receivers>
-</file>
-
-<file path=customXml/item2.xml><?xml version="1.0" encoding="utf-8"?>
-<?mso-contentType ?>
-<FormTemplates xmlns="http://schemas.microsoft.com/sharepoint/v3/contenttype/forms">
-  <Display>DocumentLibraryForm</Display>
-  <Edit>DocumentLibraryForm</Edit>
-  <New>DocumentLibraryForm</New>
-</FormTemplates>
-</file>
-
-<file path=customXml/item3.xml><?xml version="1.0" encoding="utf-8"?>
-<b:Sources xmlns:b="http://schemas.openxmlformats.org/officeDocument/2006/bibliography" xmlns="http://schemas.openxmlformats.org/officeDocument/2006/bibliography" SelectedStyle="\apasixtheditionofficeonline.xsl" StyleName="APA" Version="6"/>
-</file>
-
-<file path=customXml/item4.xml><?xml version="1.0" encoding="utf-8"?>
-<p:properties xmlns:p="http://schemas.microsoft.com/office/2006/metadata/properties" xmlns:xsi="http://www.w3.org/2001/XMLSchema-instance" xmlns:pc="http://schemas.microsoft.com/office/infopath/2007/PartnerControls">
-  <documentManagement>
-    <_dlc_DocId xmlns="498267d4-2a5a-4c72-99d3-cf7236a95ce8">CTQFD2CFPMXN-979-676</_dlc_DocId>
-    <_dlc_DocIdUrl xmlns="498267d4-2a5a-4c72-99d3-cf7236a95ce8">
-      <Url>https://msft.spoppe.com/teams/cpub/teams/Consumer/templates/_layouts/15/DocIdRedir.aspx?ID=CTQFD2CFPMXN-979-676</Url>
-      <Description>CTQFD2CFPMXN-979-676</Description>
-    </_dlc_DocIdUrl>
-    <SharedWithDetails xmlns="498267d4-2a5a-4c72-99d3-cf7236a95ce8">{}</SharedWithDetails>
-    <SharedWithUsers xmlns="498267d4-2a5a-4c72-99d3-cf7236a95ce8">
-      <UserInfo>
-        <DisplayName/>
-        <AccountId xsi:nil="true"/>
-        <AccountType/>
-      </UserInfo>
-    </SharedWithUsers>
-    <SharingHintHash xmlns="498267d4-2a5a-4c72-99d3-cf7236a95ce8">1245024977</SharingHintHash>
-  </documentManagement>
-</p:properties>
-</file>
-
-<file path=customXml/item5.xml><?xml version="1.0" encoding="utf-8"?>
 <ct:contentTypeSchema xmlns:ct="http://schemas.microsoft.com/office/2006/metadata/contentType" xmlns:ma="http://schemas.microsoft.com/office/2006/metadata/properties/metaAttributes" ct:_="" ma:_="" ma:contentTypeName="Document" ma:contentTypeID="0x010100012E2E405031D74DB051ADDB3D34E572" ma:contentTypeVersion="5" ma:contentTypeDescription="Create a new document." ma:contentTypeScope="" ma:versionID="e0009f9404bcb9590f313d2c358460f1">
   <xsd:schema xmlns:xsd="http://www.w3.org/2001/XMLSchema" xmlns:xs="http://www.w3.org/2001/XMLSchema" xmlns:p="http://schemas.microsoft.com/office/2006/metadata/properties" xmlns:ns2="498267d4-2a5a-4c72-99d3-cf7236a95ce8" targetNamespace="http://schemas.microsoft.com/office/2006/metadata/properties" ma:root="true" ma:fieldsID="06e76fce95f74677884cb27b0c6533f2" ns2:_="">
     <xsd:import namespace="498267d4-2a5a-4c72-99d3-cf7236a95ce8"/>
@@ -6279,41 +6290,91 @@
 </ct:contentTypeSchema>
 </file>
 
-<file path=customXml/itemProps1.xml><?xml version="1.0" encoding="utf-8"?>
-<ds:datastoreItem xmlns:ds="http://schemas.openxmlformats.org/officeDocument/2006/customXml" ds:itemID="{D7FA49B8-B6EE-4B3F-B22F-E9F8C6A00940}">
-  <ds:schemaRefs>
-    <ds:schemaRef ds:uri="http://schemas.microsoft.com/sharepoint/events"/>
-  </ds:schemaRefs>
-</ds:datastoreItem>
+<file path=customXml/item2.xml><?xml version="1.0" encoding="utf-8"?>
+<p:properties xmlns:p="http://schemas.microsoft.com/office/2006/metadata/properties" xmlns:xsi="http://www.w3.org/2001/XMLSchema-instance" xmlns:pc="http://schemas.microsoft.com/office/infopath/2007/PartnerControls">
+  <documentManagement>
+    <_dlc_DocId xmlns="498267d4-2a5a-4c72-99d3-cf7236a95ce8">CTQFD2CFPMXN-979-676</_dlc_DocId>
+    <_dlc_DocIdUrl xmlns="498267d4-2a5a-4c72-99d3-cf7236a95ce8">
+      <Url>https://msft.spoppe.com/teams/cpub/teams/Consumer/templates/_layouts/15/DocIdRedir.aspx?ID=CTQFD2CFPMXN-979-676</Url>
+      <Description>CTQFD2CFPMXN-979-676</Description>
+    </_dlc_DocIdUrl>
+    <SharedWithDetails xmlns="498267d4-2a5a-4c72-99d3-cf7236a95ce8">{}</SharedWithDetails>
+    <SharedWithUsers xmlns="498267d4-2a5a-4c72-99d3-cf7236a95ce8">
+      <UserInfo>
+        <DisplayName/>
+        <AccountId xsi:nil="true"/>
+        <AccountType/>
+      </UserInfo>
+    </SharedWithUsers>
+    <SharingHintHash xmlns="498267d4-2a5a-4c72-99d3-cf7236a95ce8">1245024977</SharingHintHash>
+  </documentManagement>
+</p:properties>
 </file>
 
-<file path=customXml/itemProps2.xml><?xml version="1.0" encoding="utf-8"?>
-<ds:datastoreItem xmlns:ds="http://schemas.openxmlformats.org/officeDocument/2006/customXml" ds:itemID="{B79E6113-9D61-48C6-AB23-FE0124366565}">
-  <ds:schemaRefs>
-    <ds:schemaRef ds:uri="http://schemas.microsoft.com/sharepoint/v3/contenttype/forms"/>
-  </ds:schemaRefs>
-</ds:datastoreItem>
+<file path=customXml/item3.xml><?xml version="1.0" encoding="utf-8"?>
+<b:Sources xmlns:b="http://schemas.openxmlformats.org/officeDocument/2006/bibliography" xmlns="http://schemas.openxmlformats.org/officeDocument/2006/bibliography" SelectedStyle="\apasixtheditionofficeonline.xsl" StyleName="APA" Version="6"/>
 </file>
 
-<file path=customXml/itemProps3.xml><?xml version="1.0" encoding="utf-8"?>
-<ds:datastoreItem xmlns:ds="http://schemas.openxmlformats.org/officeDocument/2006/customXml" ds:itemID="{57B539C9-F23F-498D-8FB5-26EC05F8DFD4}">
-  <ds:schemaRefs>
-    <ds:schemaRef ds:uri="http://schemas.openxmlformats.org/officeDocument/2006/bibliography"/>
-  </ds:schemaRefs>
-</ds:datastoreItem>
+<file path=customXml/item4.xml><?xml version="1.0" encoding="utf-8"?>
+<?mso-contentType ?>
+<FormTemplates xmlns="http://schemas.microsoft.com/sharepoint/v3/contenttype/forms">
+  <Display>DocumentLibraryForm</Display>
+  <Edit>DocumentLibraryForm</Edit>
+  <New>DocumentLibraryForm</New>
+</FormTemplates>
 </file>
 
-<file path=customXml/itemProps4.xml><?xml version="1.0" encoding="utf-8"?>
-<ds:datastoreItem xmlns:ds="http://schemas.openxmlformats.org/officeDocument/2006/customXml" ds:itemID="{4A3CED26-0910-4819-874B-D8E2CCD421FE}">
-  <ds:schemaRefs>
-    <ds:schemaRef ds:uri="http://schemas.microsoft.com/office/2006/metadata/properties"/>
-    <ds:schemaRef ds:uri="http://schemas.microsoft.com/office/infopath/2007/PartnerControls"/>
-    <ds:schemaRef ds:uri="498267d4-2a5a-4c72-99d3-cf7236a95ce8"/>
-  </ds:schemaRefs>
-</ds:datastoreItem>
+<file path=customXml/item5.xml><?xml version="1.0" encoding="utf-8"?>
+<?mso-contentType ?>
+<spe:Receivers xmlns:spe="http://schemas.microsoft.com/sharepoint/events">
+  <Receiver>
+    <Name>Document ID Generator</Name>
+    <Synchronization>Synchronous</Synchronization>
+    <Type>10001</Type>
+    <SequenceNumber>1000</SequenceNumber>
+    <Url/>
+    <Assembly>Microsoft.Office.DocumentManagement, Version=15.0.0.0, Culture=neutral, PublicKeyToken=71e9bce111e9429c</Assembly>
+    <Class>Microsoft.Office.DocumentManagement.Internal.DocIdHandler</Class>
+    <Data/>
+    <Filter/>
+  </Receiver>
+  <Receiver>
+    <Name>Document ID Generator</Name>
+    <Synchronization>Synchronous</Synchronization>
+    <Type>10002</Type>
+    <SequenceNumber>1001</SequenceNumber>
+    <Url/>
+    <Assembly>Microsoft.Office.DocumentManagement, Version=15.0.0.0, Culture=neutral, PublicKeyToken=71e9bce111e9429c</Assembly>
+    <Class>Microsoft.Office.DocumentManagement.Internal.DocIdHandler</Class>
+    <Data/>
+    <Filter/>
+  </Receiver>
+  <Receiver>
+    <Name>Document ID Generator</Name>
+    <Synchronization>Synchronous</Synchronization>
+    <Type>10004</Type>
+    <SequenceNumber>1002</SequenceNumber>
+    <Url/>
+    <Assembly>Microsoft.Office.DocumentManagement, Version=15.0.0.0, Culture=neutral, PublicKeyToken=71e9bce111e9429c</Assembly>
+    <Class>Microsoft.Office.DocumentManagement.Internal.DocIdHandler</Class>
+    <Data/>
+    <Filter/>
+  </Receiver>
+  <Receiver>
+    <Name>Document ID Generator</Name>
+    <Synchronization>Synchronous</Synchronization>
+    <Type>10006</Type>
+    <SequenceNumber>1003</SequenceNumber>
+    <Url/>
+    <Assembly>Microsoft.Office.DocumentManagement, Version=15.0.0.0, Culture=neutral, PublicKeyToken=71e9bce111e9429c</Assembly>
+    <Class>Microsoft.Office.DocumentManagement.Internal.DocIdHandler</Class>
+    <Data/>
+    <Filter/>
+  </Receiver>
+</spe:Receivers>
 </file>
 
-<file path=customXml/itemProps5.xml><?xml version="1.0" encoding="utf-8"?>
+<file path=customXml/itemProps1.xml><?xml version="1.0" encoding="utf-8"?>
 <ds:datastoreItem xmlns:ds="http://schemas.openxmlformats.org/officeDocument/2006/customXml" ds:itemID="{400DB6FE-DF17-4741-ACCE-BDED9F9E13D9}">
   <ds:schemaRefs>
     <ds:schemaRef ds:uri="http://schemas.microsoft.com/office/2006/metadata/contentType"/>
@@ -6329,4 +6390,38 @@
     <ds:schemaRef ds:uri="http://schemas.microsoft.com/internal/obd"/>
   </ds:schemaRefs>
 </ds:datastoreItem>
+</file>
+
+<file path=customXml/itemProps2.xml><?xml version="1.0" encoding="utf-8"?>
+<ds:datastoreItem xmlns:ds="http://schemas.openxmlformats.org/officeDocument/2006/customXml" ds:itemID="{4A3CED26-0910-4819-874B-D8E2CCD421FE}">
+  <ds:schemaRefs>
+    <ds:schemaRef ds:uri="http://schemas.microsoft.com/office/2006/metadata/properties"/>
+    <ds:schemaRef ds:uri="http://schemas.microsoft.com/office/infopath/2007/PartnerControls"/>
+    <ds:schemaRef ds:uri="498267d4-2a5a-4c72-99d3-cf7236a95ce8"/>
+  </ds:schemaRefs>
+</ds:datastoreItem>
+</file>
+
+<file path=customXml/itemProps3.xml><?xml version="1.0" encoding="utf-8"?>
+<ds:datastoreItem xmlns:ds="http://schemas.openxmlformats.org/officeDocument/2006/customXml" ds:itemID="{57B539C9-F23F-498D-8FB5-26EC05F8DFD4}">
+  <ds:schemaRefs>
+    <ds:schemaRef ds:uri="http://schemas.openxmlformats.org/officeDocument/2006/bibliography"/>
+  </ds:schemaRefs>
+</ds:datastoreItem>
+</file>
+
+<file path=customXml/itemProps4.xml><?xml version="1.0" encoding="utf-8"?>
+<ds:datastoreItem xmlns:ds="http://schemas.openxmlformats.org/officeDocument/2006/customXml" ds:itemID="{B79E6113-9D61-48C6-AB23-FE0124366565}">
+  <ds:schemaRefs>
+    <ds:schemaRef ds:uri="http://schemas.microsoft.com/sharepoint/v3/contenttype/forms"/>
+  </ds:schemaRefs>
+</ds:datastoreItem>
+</file>
+
+<file path=customXml/itemProps5.xml><?xml version="1.0" encoding="utf-8"?>
+<ds:datastoreItem xmlns:ds="http://schemas.openxmlformats.org/officeDocument/2006/customXml" ds:itemID="{D7FA49B8-B6EE-4B3F-B22F-E9F8C6A00940}">
+  <ds:schemaRefs>
+    <ds:schemaRef ds:uri="http://schemas.microsoft.com/sharepoint/events"/>
+  </ds:schemaRefs>
+</ds:datastoreItem>
 </file>
</xml_diff>